<commit_message>
updated document as of 20200505
</commit_message>
<xml_diff>
--- a/DTAC_MNP_Interface Requirement Specifications_v1.1.docx
+++ b/DTAC_MNP_Interface Requirement Specifications_v1.1.docx
@@ -16449,7 +16449,7 @@
     </w:p>
     <w:tbl>
       <w:tblPr>
-        <w:tblW w:w="8370" w:type="dxa"/>
+        <w:tblW w:w="10080" w:type="dxa"/>
         <w:tblInd w:w="715" w:type="dxa"/>
         <w:tblLayout w:type="fixed"/>
         <w:tblLook w:val="04A0" w:firstRow="1" w:lastRow="0" w:firstColumn="1" w:lastColumn="0" w:noHBand="0" w:noVBand="1"/>
@@ -16457,7 +16457,8 @@
       <w:tblGrid>
         <w:gridCol w:w="666"/>
         <w:gridCol w:w="2394"/>
-        <w:gridCol w:w="2430"/>
+        <w:gridCol w:w="2610"/>
+        <w:gridCol w:w="1530"/>
         <w:gridCol w:w="1710"/>
         <w:gridCol w:w="1170"/>
       </w:tblGrid>
@@ -16545,7 +16546,7 @@
         </w:tc>
         <w:tc>
           <w:tcPr>
-            <w:tcW w:w="2430" w:type="dxa"/>
+            <w:tcW w:w="2610" w:type="dxa"/>
             <w:tcBorders>
               <w:top w:val="single" w:sz="4" w:space="0" w:color="auto"/>
               <w:left w:val="nil"/>
@@ -16594,10 +16595,46 @@
         </w:tc>
         <w:tc>
           <w:tcPr>
+            <w:tcW w:w="1530" w:type="dxa"/>
+            <w:tcBorders>
+              <w:top w:val="single" w:sz="4" w:space="0" w:color="auto"/>
+              <w:left w:val="nil"/>
+              <w:bottom w:val="single" w:sz="4" w:space="0" w:color="auto"/>
+              <w:right w:val="single" w:sz="4" w:space="0" w:color="auto"/>
+            </w:tcBorders>
+            <w:shd w:val="clear" w:color="000000" w:fill="D9E1F2"/>
+          </w:tcPr>
+          <w:p>
+            <w:pPr>
+              <w:spacing w:after="0" w:line="240" w:lineRule="auto"/>
+              <w:rPr>
+                <w:rFonts w:ascii="Calibri" w:eastAsia="Times New Roman" w:hAnsi="Calibri" w:cs="Times New Roman"/>
+                <w:b/>
+                <w:bCs/>
+                <w:color w:val="000000"/>
+                <w:sz w:val="16"/>
+                <w:szCs w:val="18"/>
+              </w:rPr>
+            </w:pPr>
+            <w:r>
+              <w:rPr>
+                <w:rFonts w:ascii="Calibri" w:eastAsia="Times New Roman" w:hAnsi="Calibri" w:cs="Times New Roman"/>
+                <w:b/>
+                <w:bCs/>
+                <w:color w:val="000000"/>
+                <w:sz w:val="16"/>
+                <w:szCs w:val="18"/>
+              </w:rPr>
+              <w:t>Sizing (byte)</w:t>
+            </w:r>
+          </w:p>
+        </w:tc>
+        <w:tc>
+          <w:tcPr>
             <w:tcW w:w="1710" w:type="dxa"/>
             <w:tcBorders>
               <w:top w:val="single" w:sz="4" w:space="0" w:color="auto"/>
-              <w:left w:val="nil"/>
+              <w:left w:val="single" w:sz="4" w:space="0" w:color="auto"/>
               <w:bottom w:val="single" w:sz="4" w:space="0" w:color="auto"/>
               <w:right w:val="single" w:sz="4" w:space="0" w:color="auto"/>
             </w:tcBorders>
@@ -16714,7 +16751,6 @@
               <w:right w:val="single" w:sz="4" w:space="0" w:color="auto"/>
             </w:tcBorders>
             <w:shd w:val="clear" w:color="auto" w:fill="auto"/>
-            <w:vAlign w:val="bottom"/>
           </w:tcPr>
           <w:p>
             <w:pPr>
@@ -16748,7 +16784,7 @@
         </w:tc>
         <w:tc>
           <w:tcPr>
-            <w:tcW w:w="2430" w:type="dxa"/>
+            <w:tcW w:w="2610" w:type="dxa"/>
             <w:tcBorders>
               <w:top w:val="nil"/>
               <w:left w:val="nil"/>
@@ -16817,14 +16853,45 @@
         </w:tc>
         <w:tc>
           <w:tcPr>
+            <w:tcW w:w="1530" w:type="dxa"/>
+            <w:tcBorders>
+              <w:top w:val="single" w:sz="4" w:space="0" w:color="auto"/>
+              <w:left w:val="nil"/>
+              <w:bottom w:val="single" w:sz="4" w:space="0" w:color="auto"/>
+              <w:right w:val="single" w:sz="4" w:space="0" w:color="auto"/>
+            </w:tcBorders>
+          </w:tcPr>
+          <w:p>
+            <w:pPr>
+              <w:spacing w:after="0" w:line="240" w:lineRule="auto"/>
+              <w:jc w:val="both"/>
+              <w:rPr>
+                <w:rFonts w:ascii="Calibri" w:hAnsi="Calibri" w:cs="Calibri"/>
+                <w:color w:val="000000"/>
+                <w:sz w:val="16"/>
+                <w:szCs w:val="16"/>
+              </w:rPr>
+            </w:pPr>
+            <w:r>
+              <w:rPr>
+                <w:rFonts w:ascii="Tahoma" w:hAnsi="Tahoma" w:cs="Tahoma"/>
+                <w:color w:val="000000"/>
+                <w:sz w:val="16"/>
+                <w:szCs w:val="16"/>
+              </w:rPr>
+              <w:t>162982</w:t>
+            </w:r>
+          </w:p>
+        </w:tc>
+        <w:tc>
+          <w:tcPr>
             <w:tcW w:w="1710" w:type="dxa"/>
             <w:tcBorders>
               <w:top w:val="nil"/>
-              <w:left w:val="nil"/>
-              <w:bottom w:val="single" w:sz="4" w:space="0" w:color="auto"/>
-              <w:right w:val="single" w:sz="4" w:space="0" w:color="auto"/>
-            </w:tcBorders>
-            <w:vAlign w:val="bottom"/>
+              <w:left w:val="single" w:sz="4" w:space="0" w:color="auto"/>
+              <w:bottom w:val="single" w:sz="4" w:space="0" w:color="auto"/>
+              <w:right w:val="single" w:sz="4" w:space="0" w:color="auto"/>
+            </w:tcBorders>
           </w:tcPr>
           <w:p>
             <w:pPr>
@@ -16839,12 +16906,12 @@
             </w:pPr>
             <w:r>
               <w:rPr>
-                <w:rFonts w:ascii="Calibri" w:hAnsi="Calibri" w:cs="Calibri"/>
-                <w:color w:val="000000"/>
-                <w:sz w:val="16"/>
-                <w:szCs w:val="16"/>
-              </w:rPr>
-              <w:t>0</w:t>
+                <w:rFonts w:ascii="Tahoma" w:hAnsi="Tahoma" w:cs="Tahoma"/>
+                <w:color w:val="000000"/>
+                <w:sz w:val="16"/>
+                <w:szCs w:val="16"/>
+              </w:rPr>
+              <w:t>1114</w:t>
             </w:r>
           </w:p>
         </w:tc>
@@ -16929,7 +16996,6 @@
               <w:right w:val="single" w:sz="4" w:space="0" w:color="auto"/>
             </w:tcBorders>
             <w:shd w:val="clear" w:color="auto" w:fill="auto"/>
-            <w:vAlign w:val="bottom"/>
           </w:tcPr>
           <w:p>
             <w:pPr>
@@ -16963,7 +17029,7 @@
         </w:tc>
         <w:tc>
           <w:tcPr>
-            <w:tcW w:w="2430" w:type="dxa"/>
+            <w:tcW w:w="2610" w:type="dxa"/>
             <w:tcBorders>
               <w:top w:val="nil"/>
               <w:left w:val="nil"/>
@@ -17041,14 +17107,45 @@
         </w:tc>
         <w:tc>
           <w:tcPr>
+            <w:tcW w:w="1530" w:type="dxa"/>
+            <w:tcBorders>
+              <w:top w:val="single" w:sz="4" w:space="0" w:color="auto"/>
+              <w:left w:val="nil"/>
+              <w:bottom w:val="single" w:sz="4" w:space="0" w:color="auto"/>
+              <w:right w:val="single" w:sz="4" w:space="0" w:color="auto"/>
+            </w:tcBorders>
+          </w:tcPr>
+          <w:p>
+            <w:pPr>
+              <w:spacing w:after="0" w:line="240" w:lineRule="auto"/>
+              <w:jc w:val="both"/>
+              <w:rPr>
+                <w:rFonts w:ascii="Tahoma" w:hAnsi="Tahoma" w:cs="Tahoma"/>
+                <w:color w:val="000000"/>
+                <w:sz w:val="16"/>
+                <w:szCs w:val="16"/>
+              </w:rPr>
+            </w:pPr>
+            <w:r>
+              <w:rPr>
+                <w:rFonts w:ascii="Tahoma" w:hAnsi="Tahoma" w:cs="Tahoma"/>
+                <w:color w:val="000000"/>
+                <w:sz w:val="16"/>
+                <w:szCs w:val="16"/>
+              </w:rPr>
+              <w:t>1097074</w:t>
+            </w:r>
+          </w:p>
+        </w:tc>
+        <w:tc>
+          <w:tcPr>
             <w:tcW w:w="1710" w:type="dxa"/>
             <w:tcBorders>
               <w:top w:val="nil"/>
-              <w:left w:val="nil"/>
-              <w:bottom w:val="single" w:sz="4" w:space="0" w:color="auto"/>
-              <w:right w:val="single" w:sz="4" w:space="0" w:color="auto"/>
-            </w:tcBorders>
-            <w:vAlign w:val="bottom"/>
+              <w:left w:val="single" w:sz="4" w:space="0" w:color="auto"/>
+              <w:bottom w:val="single" w:sz="4" w:space="0" w:color="auto"/>
+              <w:right w:val="single" w:sz="4" w:space="0" w:color="auto"/>
+            </w:tcBorders>
           </w:tcPr>
           <w:p>
             <w:pPr>
@@ -17063,12 +17160,12 @@
             </w:pPr>
             <w:r>
               <w:rPr>
-                <w:rFonts w:ascii="Calibri" w:hAnsi="Calibri" w:cs="Calibri"/>
-                <w:color w:val="000000"/>
-                <w:sz w:val="16"/>
-                <w:szCs w:val="16"/>
-              </w:rPr>
-              <w:t>4.93</w:t>
+                <w:rFonts w:ascii="Tahoma" w:hAnsi="Tahoma" w:cs="Tahoma"/>
+                <w:color w:val="000000"/>
+                <w:sz w:val="16"/>
+                <w:szCs w:val="16"/>
+              </w:rPr>
+              <w:t>2773</w:t>
             </w:r>
           </w:p>
         </w:tc>
@@ -17153,7 +17250,6 @@
               <w:right w:val="single" w:sz="4" w:space="0" w:color="auto"/>
             </w:tcBorders>
             <w:shd w:val="clear" w:color="auto" w:fill="auto"/>
-            <w:vAlign w:val="bottom"/>
           </w:tcPr>
           <w:p>
             <w:pPr>
@@ -17187,7 +17283,7 @@
         </w:tc>
         <w:tc>
           <w:tcPr>
-            <w:tcW w:w="2430" w:type="dxa"/>
+            <w:tcW w:w="2610" w:type="dxa"/>
             <w:tcBorders>
               <w:top w:val="nil"/>
               <w:left w:val="nil"/>
@@ -17238,31 +17334,63 @@
         </w:tc>
         <w:tc>
           <w:tcPr>
+            <w:tcW w:w="1530" w:type="dxa"/>
+            <w:tcBorders>
+              <w:top w:val="single" w:sz="4" w:space="0" w:color="auto"/>
+              <w:left w:val="nil"/>
+              <w:bottom w:val="single" w:sz="4" w:space="0" w:color="auto"/>
+              <w:right w:val="single" w:sz="4" w:space="0" w:color="auto"/>
+            </w:tcBorders>
+          </w:tcPr>
+          <w:p>
+            <w:pPr>
+              <w:spacing w:after="0" w:line="240" w:lineRule="auto"/>
+              <w:rPr>
+                <w:rFonts w:ascii="Tahoma" w:hAnsi="Tahoma" w:cs="Tahoma"/>
+                <w:color w:val="000000"/>
+                <w:sz w:val="16"/>
+                <w:szCs w:val="16"/>
+              </w:rPr>
+            </w:pPr>
+            <w:r>
+              <w:rPr>
+                <w:rFonts w:ascii="Tahoma" w:hAnsi="Tahoma" w:cs="Tahoma"/>
+                <w:color w:val="000000"/>
+                <w:sz w:val="16"/>
+                <w:szCs w:val="16"/>
+              </w:rPr>
+              <w:t>281005</w:t>
+            </w:r>
+          </w:p>
+        </w:tc>
+        <w:tc>
+          <w:tcPr>
             <w:tcW w:w="1710" w:type="dxa"/>
             <w:tcBorders>
               <w:top w:val="nil"/>
-              <w:left w:val="nil"/>
-              <w:bottom w:val="single" w:sz="4" w:space="0" w:color="auto"/>
-              <w:right w:val="single" w:sz="4" w:space="0" w:color="auto"/>
-            </w:tcBorders>
-            <w:vAlign w:val="bottom"/>
-          </w:tcPr>
-          <w:p>
-            <w:pPr>
-              <w:spacing w:after="0" w:line="240" w:lineRule="auto"/>
-              <w:rPr>
-                <w:sz w:val="16"/>
-                <w:szCs w:val="16"/>
-              </w:rPr>
-            </w:pPr>
-            <w:r>
-              <w:rPr>
-                <w:rFonts w:ascii="Calibri" w:hAnsi="Calibri" w:cs="Calibri"/>
-                <w:color w:val="000000"/>
-                <w:sz w:val="16"/>
-                <w:szCs w:val="16"/>
-              </w:rPr>
-              <w:t>0</w:t>
+              <w:left w:val="single" w:sz="4" w:space="0" w:color="auto"/>
+              <w:bottom w:val="single" w:sz="4" w:space="0" w:color="auto"/>
+              <w:right w:val="single" w:sz="4" w:space="0" w:color="auto"/>
+            </w:tcBorders>
+          </w:tcPr>
+          <w:p>
+            <w:pPr>
+              <w:spacing w:after="0" w:line="240" w:lineRule="auto"/>
+              <w:rPr>
+                <w:rFonts w:ascii="Tahoma" w:hAnsi="Tahoma" w:cs="Tahoma"/>
+                <w:color w:val="000000"/>
+                <w:sz w:val="16"/>
+                <w:szCs w:val="16"/>
+              </w:rPr>
+            </w:pPr>
+            <w:r>
+              <w:rPr>
+                <w:rFonts w:ascii="Tahoma" w:hAnsi="Tahoma" w:cs="Tahoma"/>
+                <w:color w:val="000000"/>
+                <w:sz w:val="16"/>
+                <w:szCs w:val="16"/>
+              </w:rPr>
+              <w:t>795</w:t>
             </w:r>
           </w:p>
         </w:tc>
@@ -17347,7 +17475,6 @@
               <w:right w:val="single" w:sz="4" w:space="0" w:color="auto"/>
             </w:tcBorders>
             <w:shd w:val="clear" w:color="auto" w:fill="auto"/>
-            <w:vAlign w:val="bottom"/>
           </w:tcPr>
           <w:p>
             <w:pPr>
@@ -17381,7 +17508,7 @@
         </w:tc>
         <w:tc>
           <w:tcPr>
-            <w:tcW w:w="2430" w:type="dxa"/>
+            <w:tcW w:w="2610" w:type="dxa"/>
             <w:tcBorders>
               <w:top w:val="nil"/>
               <w:left w:val="nil"/>
@@ -17450,15 +17577,65 @@
         </w:tc>
         <w:tc>
           <w:tcPr>
+            <w:tcW w:w="1530" w:type="dxa"/>
+            <w:tcBorders>
+              <w:top w:val="single" w:sz="4" w:space="0" w:color="auto"/>
+              <w:left w:val="nil"/>
+              <w:bottom w:val="single" w:sz="4" w:space="0" w:color="auto"/>
+              <w:right w:val="single" w:sz="4" w:space="0" w:color="auto"/>
+            </w:tcBorders>
+          </w:tcPr>
+          <w:p>
+            <w:pPr>
+              <w:spacing w:after="0" w:line="240" w:lineRule="auto"/>
+              <w:rPr>
+                <w:rFonts w:ascii="Tahoma" w:hAnsi="Tahoma" w:cs="Tahoma"/>
+                <w:color w:val="000000"/>
+                <w:sz w:val="16"/>
+                <w:szCs w:val="16"/>
+              </w:rPr>
+            </w:pPr>
+            <w:r>
+              <w:rPr>
+                <w:rFonts w:ascii="Tahoma" w:hAnsi="Tahoma" w:cs="Tahoma"/>
+                <w:color w:val="000000"/>
+                <w:sz w:val="16"/>
+                <w:szCs w:val="16"/>
+              </w:rPr>
+              <w:t>103102</w:t>
+            </w:r>
+          </w:p>
+        </w:tc>
+        <w:tc>
+          <w:tcPr>
             <w:tcW w:w="1710" w:type="dxa"/>
             <w:tcBorders>
               <w:top w:val="nil"/>
-              <w:left w:val="nil"/>
-              <w:bottom w:val="single" w:sz="4" w:space="0" w:color="auto"/>
-              <w:right w:val="single" w:sz="4" w:space="0" w:color="auto"/>
-            </w:tcBorders>
-            <w:vAlign w:val="bottom"/>
-          </w:tcPr>
+              <w:left w:val="single" w:sz="4" w:space="0" w:color="auto"/>
+              <w:bottom w:val="single" w:sz="4" w:space="0" w:color="auto"/>
+              <w:right w:val="single" w:sz="4" w:space="0" w:color="auto"/>
+            </w:tcBorders>
+          </w:tcPr>
+          <w:p>
+            <w:pPr>
+              <w:spacing w:after="0" w:line="240" w:lineRule="auto"/>
+              <w:rPr>
+                <w:rFonts w:ascii="Tahoma" w:hAnsi="Tahoma" w:cs="Tahoma"/>
+                <w:color w:val="000000"/>
+                <w:sz w:val="16"/>
+                <w:szCs w:val="16"/>
+              </w:rPr>
+            </w:pPr>
+            <w:r>
+              <w:rPr>
+                <w:rFonts w:ascii="Tahoma" w:hAnsi="Tahoma" w:cs="Tahoma"/>
+                <w:color w:val="000000"/>
+                <w:sz w:val="16"/>
+                <w:szCs w:val="16"/>
+              </w:rPr>
+              <w:t>715</w:t>
+            </w:r>
+          </w:p>
           <w:p>
             <w:pPr>
               <w:spacing w:after="0" w:line="240" w:lineRule="auto"/>
@@ -17469,15 +17646,6 @@
                 <w:szCs w:val="16"/>
               </w:rPr>
             </w:pPr>
-            <w:r>
-              <w:rPr>
-                <w:rFonts w:ascii="Calibri" w:hAnsi="Calibri" w:cs="Calibri"/>
-                <w:color w:val="000000"/>
-                <w:sz w:val="16"/>
-                <w:szCs w:val="16"/>
-              </w:rPr>
-              <w:t>2.37</w:t>
-            </w:r>
           </w:p>
         </w:tc>
         <w:tc>
@@ -17517,6 +17685,8 @@
       <w:pPr>
         <w:ind w:firstLine="720"/>
       </w:pPr>
+      <w:bookmarkStart w:id="58" w:name="_GoBack"/>
+      <w:bookmarkEnd w:id="58"/>
     </w:p>
     <w:p>
       <w:pPr>
@@ -17529,10 +17699,10 @@
           <w:lang w:val="en-GB"/>
         </w:rPr>
       </w:pPr>
-      <w:bookmarkStart w:id="58" w:name="_Toc15831562"/>
-      <w:bookmarkStart w:id="59" w:name="_Toc15837882"/>
-      <w:bookmarkStart w:id="60" w:name="_Toc16081823"/>
-      <w:bookmarkStart w:id="61" w:name="_Toc18593480"/>
+      <w:bookmarkStart w:id="59" w:name="_Toc15831562"/>
+      <w:bookmarkStart w:id="60" w:name="_Toc15837882"/>
+      <w:bookmarkStart w:id="61" w:name="_Toc16081823"/>
+      <w:bookmarkStart w:id="62" w:name="_Toc18593480"/>
       <w:r>
         <w:rPr>
           <w:lang w:val="en-GB"/>
@@ -17546,10 +17716,10 @@
         </w:rPr>
         <w:t>Record Format</w:t>
       </w:r>
-      <w:bookmarkEnd w:id="58"/>
       <w:bookmarkEnd w:id="59"/>
       <w:bookmarkEnd w:id="60"/>
       <w:bookmarkEnd w:id="61"/>
+      <w:bookmarkEnd w:id="62"/>
       <w:r>
         <w:rPr>
           <w:lang w:val="en-GB"/>
@@ -28224,8 +28394,6 @@
             </w:r>
           </w:p>
         </w:tc>
-        <w:bookmarkStart w:id="62" w:name="_GoBack"/>
-        <w:bookmarkEnd w:id="62"/>
       </w:tr>
       <w:tr>
         <w:trPr>
@@ -39963,7 +40131,7 @@
           <v:shape id="_x0000_i1025" type="#_x0000_t75" style="width:79.5pt;height:50.25pt" o:ole="">
             <v:imagedata r:id="rId15" o:title=""/>
           </v:shape>
-          <o:OLEObject Type="Embed" ProgID="Excel.Sheet.12" ShapeID="_x0000_i1025" DrawAspect="Icon" ObjectID="_1647098193" r:id="rId16"/>
+          <o:OLEObject Type="Embed" ProgID="Excel.Sheet.12" ShapeID="_x0000_i1025" DrawAspect="Icon" ObjectID="_1649485622" r:id="rId16"/>
         </w:object>
       </w:r>
     </w:p>
@@ -43714,7 +43882,7 @@
           <v:shape id="_x0000_i1026" type="#_x0000_t75" style="width:2in;height:86.25pt" o:ole="">
             <v:imagedata r:id="rId18" o:title=""/>
           </v:shape>
-          <o:OLEObject Type="Embed" ProgID="Package" ShapeID="_x0000_i1026" DrawAspect="Content" ObjectID="_1647098194" r:id="rId19"/>
+          <o:OLEObject Type="Embed" ProgID="Package" ShapeID="_x0000_i1026" DrawAspect="Content" ObjectID="_1649485623" r:id="rId19"/>
         </w:object>
       </w:r>
     </w:p>
@@ -46170,7 +46338,7 @@
       </w:pPr>
     </w:pPrDefault>
   </w:docDefaults>
-  <w:latentStyles w:defLockedState="0" w:defUIPriority="99" w:defSemiHidden="0" w:defUnhideWhenUsed="0" w:defQFormat="0" w:count="376">
+  <w:latentStyles w:defLockedState="0" w:defUIPriority="99" w:defSemiHidden="0" w:defUnhideWhenUsed="0" w:defQFormat="0" w:count="377">
     <w:lsdException w:name="Normal" w:uiPriority="0" w:qFormat="1"/>
     <w:lsdException w:name="heading 1" w:uiPriority="0" w:qFormat="1"/>
     <w:lsdException w:name="heading 2" w:semiHidden="1" w:uiPriority="0" w:unhideWhenUsed="1" w:qFormat="1"/>
@@ -46547,6 +46715,7 @@
     <w:lsdException w:name="Hashtag" w:semiHidden="1" w:unhideWhenUsed="1"/>
     <w:lsdException w:name="Unresolved Mention" w:semiHidden="1" w:unhideWhenUsed="1"/>
     <w:lsdException w:name="Smart Link" w:semiHidden="1" w:unhideWhenUsed="1"/>
+    <w:lsdException w:name="Smart Link Error" w:semiHidden="1" w:unhideWhenUsed="1"/>
   </w:latentStyles>
   <w:style w:type="paragraph" w:default="1" w:styleId="Normal">
     <w:name w:val="Normal"/>
@@ -48258,7 +48427,7 @@
 </file>
 
 <file path=customXml/itemProps4.xml><?xml version="1.0" encoding="utf-8"?>
-<ds:datastoreItem xmlns:ds="http://schemas.openxmlformats.org/officeDocument/2006/customXml" ds:itemID="{B0E895B3-5935-4B79-AEC7-1F2E11387950}">
+<ds:datastoreItem xmlns:ds="http://schemas.openxmlformats.org/officeDocument/2006/customXml" ds:itemID="{2F524792-A97F-4DB8-B764-950D34D8CA5F}">
   <ds:schemaRefs>
     <ds:schemaRef ds:uri="http://schemas.openxmlformats.org/officeDocument/2006/bibliography"/>
   </ds:schemaRefs>

</xml_diff>